<commit_message>
ex4 FIN (but should be reviewed!)
</commit_message>
<xml_diff>
--- a/TFE4171-Ex04-01.docx
+++ b/TFE4171-Ex04-01.docx
@@ -569,7 +569,7 @@
                 <w:tag w:val=""/>
                 <w:id w:val="-2038965697"/>
                 <w:dataBinding w:prefixMappings="xmlns:ns0='http://schemas.microsoft.com/office/2006/coverPageProps' " w:xpath="/ns0:CoverPageProperties[1]/ns0:PublishDate[1]" w:storeItemID="{55AF091B-3C7A-41E3-B477-F2FDAA23CFDA}"/>
-                <w:date w:fullDate="2015-03-13T00:00:00Z">
+                <w:date w:fullDate="2015-03-20T00:00:00Z">
                   <w:dateFormat w:val="dd.MM.yyyy"/>
                   <w:lid w:val="nb-NO"/>
                   <w:storeMappedDataAs w:val="dateTime"/>
@@ -582,7 +582,7 @@
                   <w:rPr>
                     <w:lang w:val="nb-NO"/>
                   </w:rPr>
-                  <w:t>13.03.2015</w:t>
+                  <w:t>20.03.2015</w:t>
                 </w:r>
               </w:sdtContent>
             </w:sdt>
@@ -741,16 +741,8 @@
               <w:rPr>
                 <w:b w:val="0"/>
               </w:rPr>
-              <w:t xml:space="preserve">Hope / </w:t>
+              <w:t>Hope / Grindheim</w:t>
             </w:r>
-            <w:proofErr w:type="spellStart"/>
-            <w:r>
-              <w:rPr>
-                <w:b w:val="0"/>
-              </w:rPr>
-              <w:t>Grindheim</w:t>
-            </w:r>
-            <w:proofErr w:type="spellEnd"/>
           </w:p>
         </w:tc>
         <w:tc>
@@ -1270,14 +1262,12 @@
               <w:pStyle w:val="Webaddress"/>
               <w:jc w:val="right"/>
             </w:pPr>
-            <w:proofErr w:type="spellStart"/>
             <w:r>
               <w:rPr>
                 <w:sz w:val="12"/>
               </w:rPr>
               <w:t>B.Hope</w:t>
             </w:r>
-            <w:proofErr w:type="spellEnd"/>
           </w:p>
           <w:p>
             <w:pPr>
@@ -1288,7 +1278,6 @@
                 <w:sz w:val="12"/>
               </w:rPr>
             </w:pPr>
-            <w:proofErr w:type="spellStart"/>
             <w:r>
               <w:rPr>
                 <w:sz w:val="12"/>
@@ -1307,7 +1296,6 @@
               </w:rPr>
               <w:t>heim</w:t>
             </w:r>
-            <w:proofErr w:type="spellEnd"/>
           </w:p>
           <w:p>
             <w:pPr>
@@ -2259,114 +2247,69 @@
       <w:r>
         <w:fldChar w:fldCharType="separate"/>
       </w:r>
-      <w:r>
-        <w:rPr>
-          <w:rStyle w:val="Hyperlink"/>
-          <w:noProof/>
-        </w:rPr>
-        <w:fldChar w:fldCharType="begin"/>
-      </w:r>
-      <w:r>
-        <w:rPr>
-          <w:rStyle w:val="Hyperlink"/>
-          <w:noProof/>
-        </w:rPr>
-        <w:instrText xml:space="preserve"> </w:instrText>
-      </w:r>
-      <w:r>
-        <w:rPr>
-          <w:noProof/>
-        </w:rPr>
-        <w:instrText>HYPERLINK \l "_Toc414584824"</w:instrText>
-      </w:r>
-      <w:r>
-        <w:rPr>
-          <w:rStyle w:val="Hyperlink"/>
-          <w:noProof/>
-        </w:rPr>
-        <w:instrText xml:space="preserve"> </w:instrText>
-      </w:r>
-      <w:r>
-        <w:rPr>
-          <w:rStyle w:val="Hyperlink"/>
-          <w:noProof/>
-        </w:rPr>
-      </w:r>
-      <w:r>
-        <w:rPr>
-          <w:rStyle w:val="Hyperlink"/>
-          <w:noProof/>
-        </w:rPr>
-        <w:fldChar w:fldCharType="separate"/>
-      </w:r>
-      <w:r>
-        <w:rPr>
-          <w:rStyle w:val="Hyperlink"/>
-          <w:noProof/>
-          <w14:scene3d>
-            <w14:camera w14:prst="orthographicFront"/>
-            <w14:lightRig w14:rig="threePt" w14:dir="t">
-              <w14:rot w14:lat="0" w14:lon="0" w14:rev="0"/>
-            </w14:lightRig>
-          </w14:scene3d>
-        </w:rPr>
-        <w:t>Assignment 5</w:t>
-      </w:r>
-      <w:r>
-        <w:rPr>
-          <w:noProof/>
-          <w:webHidden/>
-        </w:rPr>
-        <w:tab/>
-      </w:r>
-      <w:r>
-        <w:rPr>
-          <w:noProof/>
-          <w:webHidden/>
-        </w:rPr>
-        <w:fldChar w:fldCharType="begin"/>
-      </w:r>
-      <w:r>
-        <w:rPr>
-          <w:noProof/>
-          <w:webHidden/>
-        </w:rPr>
-        <w:instrText xml:space="preserve"> PAGEREF _Toc414584824 \h </w:instrText>
-      </w:r>
-      <w:r>
-        <w:rPr>
-          <w:noProof/>
-          <w:webHidden/>
-        </w:rPr>
-      </w:r>
-      <w:r>
-        <w:rPr>
-          <w:noProof/>
-          <w:webHidden/>
-        </w:rPr>
-        <w:fldChar w:fldCharType="separate"/>
-      </w:r>
-      <w:r>
-        <w:rPr>
-          <w:noProof/>
-          <w:webHidden/>
-        </w:rPr>
-        <w:t>1</w:t>
-      </w:r>
-      <w:r>
-        <w:rPr>
-          <w:noProof/>
-          <w:webHidden/>
-        </w:rPr>
-        <w:fldChar w:fldCharType="end"/>
-      </w:r>
-      <w:r>
-        <w:rPr>
-          <w:rStyle w:val="Hyperlink"/>
-          <w:noProof/>
-        </w:rPr>
-        <w:fldChar w:fldCharType="end"/>
-      </w:r>
+      <w:hyperlink w:anchor="_Toc414584890" w:history="1">
+        <w:r>
+          <w:rPr>
+            <w:rStyle w:val="Hyperlink"/>
+            <w:noProof/>
+            <w14:scene3d>
+              <w14:camera w14:prst="orthographicFront"/>
+              <w14:lightRig w14:rig="threePt" w14:dir="t">
+                <w14:rot w14:lat="0" w14:lon="0" w14:rev="0"/>
+              </w14:lightRig>
+            </w14:scene3d>
+          </w:rPr>
+          <w:t>Assignment 5</w:t>
+        </w:r>
+        <w:r>
+          <w:rPr>
+            <w:noProof/>
+            <w:webHidden/>
+          </w:rPr>
+          <w:tab/>
+        </w:r>
+        <w:r>
+          <w:rPr>
+            <w:noProof/>
+            <w:webHidden/>
+          </w:rPr>
+          <w:fldChar w:fldCharType="begin"/>
+        </w:r>
+        <w:r>
+          <w:rPr>
+            <w:noProof/>
+            <w:webHidden/>
+          </w:rPr>
+          <w:instrText xml:space="preserve"> PAGEREF _Toc414584890 \h </w:instrText>
+        </w:r>
+        <w:r>
+          <w:rPr>
+            <w:noProof/>
+            <w:webHidden/>
+          </w:rPr>
+        </w:r>
+        <w:r>
+          <w:rPr>
+            <w:noProof/>
+            <w:webHidden/>
+          </w:rPr>
+          <w:fldChar w:fldCharType="separate"/>
+        </w:r>
+        <w:r>
+          <w:rPr>
+            <w:noProof/>
+            <w:webHidden/>
+          </w:rPr>
+          <w:t>1</w:t>
+        </w:r>
+        <w:r>
+          <w:rPr>
+            <w:noProof/>
+            <w:webHidden/>
+          </w:rPr>
+          <w:fldChar w:fldCharType="end"/>
+        </w:r>
+      </w:hyperlink>
     </w:p>
     <w:p>
       <w:pPr>
@@ -2378,7 +2321,7 @@
           <w:lang w:val="nb-NO" w:eastAsia="nb-NO"/>
         </w:rPr>
       </w:pPr>
-      <w:hyperlink w:anchor="_Toc414584825" w:history="1">
+      <w:hyperlink w:anchor="_Toc414584891" w:history="1">
         <w:r>
           <w:rPr>
             <w:rStyle w:val="Hyperlink"/>
@@ -2412,7 +2355,7 @@
             <w:noProof/>
             <w:webHidden/>
           </w:rPr>
-          <w:instrText xml:space="preserve"> PAGEREF _Toc414584825 \h </w:instrText>
+          <w:instrText xml:space="preserve"> PAGEREF _Toc414584891 \h </w:instrText>
         </w:r>
         <w:r>
           <w:rPr>
@@ -2453,7 +2396,7 @@
           <w:lang w:val="nb-NO" w:eastAsia="nb-NO"/>
         </w:rPr>
       </w:pPr>
-      <w:hyperlink w:anchor="_Toc414584826" w:history="1">
+      <w:hyperlink w:anchor="_Toc414584892" w:history="1">
         <w:r>
           <w:rPr>
             <w:rStyle w:val="Hyperlink"/>
@@ -2487,7 +2430,7 @@
             <w:noProof/>
             <w:webHidden/>
           </w:rPr>
-          <w:instrText xml:space="preserve"> PAGEREF _Toc414584826 \h </w:instrText>
+          <w:instrText xml:space="preserve"> PAGEREF _Toc414584892 \h </w:instrText>
         </w:r>
         <w:r>
           <w:rPr>
@@ -2528,7 +2471,7 @@
           <w:lang w:val="nb-NO" w:eastAsia="nb-NO"/>
         </w:rPr>
       </w:pPr>
-      <w:hyperlink w:anchor="_Toc414584827" w:history="1">
+      <w:hyperlink w:anchor="_Toc414584893" w:history="1">
         <w:r>
           <w:rPr>
             <w:rStyle w:val="Hyperlink"/>
@@ -2562,7 +2505,7 @@
             <w:noProof/>
             <w:webHidden/>
           </w:rPr>
-          <w:instrText xml:space="preserve"> PAGEREF _Toc414584827 \h </w:instrText>
+          <w:instrText xml:space="preserve"> PAGEREF _Toc414584893 \h </w:instrText>
         </w:r>
         <w:r>
           <w:rPr>
@@ -2582,7 +2525,7 @@
             <w:noProof/>
             <w:webHidden/>
           </w:rPr>
-          <w:t>1</w:t>
+          <w:t>2</w:t>
         </w:r>
         <w:r>
           <w:rPr>
@@ -2603,7 +2546,7 @@
           <w:lang w:val="nb-NO" w:eastAsia="nb-NO"/>
         </w:rPr>
       </w:pPr>
-      <w:hyperlink w:anchor="_Toc414584828" w:history="1">
+      <w:hyperlink w:anchor="_Toc414584894" w:history="1">
         <w:r>
           <w:rPr>
             <w:rStyle w:val="Hyperlink"/>
@@ -2637,7 +2580,7 @@
             <w:noProof/>
             <w:webHidden/>
           </w:rPr>
-          <w:instrText xml:space="preserve"> PAGEREF _Toc414584828 \h </w:instrText>
+          <w:instrText xml:space="preserve"> PAGEREF _Toc414584894 \h </w:instrText>
         </w:r>
         <w:r>
           <w:rPr>
@@ -2678,7 +2621,7 @@
           <w:lang w:val="nb-NO" w:eastAsia="nb-NO"/>
         </w:rPr>
       </w:pPr>
-      <w:hyperlink w:anchor="_Toc414584829" w:history="1">
+      <w:hyperlink w:anchor="_Toc414584895" w:history="1">
         <w:r>
           <w:rPr>
             <w:rStyle w:val="Hyperlink"/>
@@ -2712,7 +2655,7 @@
             <w:noProof/>
             <w:webHidden/>
           </w:rPr>
-          <w:instrText xml:space="preserve"> PAGEREF _Toc414584829 \h </w:instrText>
+          <w:instrText xml:space="preserve"> PAGEREF _Toc414584895 \h </w:instrText>
         </w:r>
         <w:r>
           <w:rPr>
@@ -2732,7 +2675,7 @@
             <w:noProof/>
             <w:webHidden/>
           </w:rPr>
-          <w:t>2</w:t>
+          <w:t>3</w:t>
         </w:r>
         <w:r>
           <w:rPr>
@@ -2753,7 +2696,7 @@
           <w:lang w:val="nb-NO" w:eastAsia="nb-NO"/>
         </w:rPr>
       </w:pPr>
-      <w:hyperlink w:anchor="_Toc414584830" w:history="1">
+      <w:hyperlink w:anchor="_Toc414584896" w:history="1">
         <w:r>
           <w:rPr>
             <w:rStyle w:val="Hyperlink"/>
@@ -2787,7 +2730,7 @@
             <w:noProof/>
             <w:webHidden/>
           </w:rPr>
-          <w:instrText xml:space="preserve"> PAGEREF _Toc414584830 \h </w:instrText>
+          <w:instrText xml:space="preserve"> PAGEREF _Toc414584896 \h </w:instrText>
         </w:r>
         <w:r>
           <w:rPr>
@@ -2807,7 +2750,7 @@
             <w:noProof/>
             <w:webHidden/>
           </w:rPr>
-          <w:t>4</w:t>
+          <w:t>5</w:t>
         </w:r>
         <w:r>
           <w:rPr>
@@ -2828,7 +2771,7 @@
           <w:lang w:val="nb-NO" w:eastAsia="nb-NO"/>
         </w:rPr>
       </w:pPr>
-      <w:hyperlink w:anchor="_Toc414584831" w:history="1">
+      <w:hyperlink w:anchor="_Toc414584897" w:history="1">
         <w:r>
           <w:rPr>
             <w:rStyle w:val="Hyperlink"/>
@@ -2862,7 +2805,7 @@
             <w:noProof/>
             <w:webHidden/>
           </w:rPr>
-          <w:instrText xml:space="preserve"> PAGEREF _Toc414584831 \h </w:instrText>
+          <w:instrText xml:space="preserve"> PAGEREF _Toc414584897 \h </w:instrText>
         </w:r>
         <w:r>
           <w:rPr>
@@ -2882,7 +2825,7 @@
             <w:noProof/>
             <w:webHidden/>
           </w:rPr>
-          <w:t>5</w:t>
+          <w:t>6</w:t>
         </w:r>
         <w:r>
           <w:rPr>
@@ -2903,7 +2846,7 @@
           <w:lang w:val="nb-NO" w:eastAsia="nb-NO"/>
         </w:rPr>
       </w:pPr>
-      <w:hyperlink w:anchor="_Toc414584832" w:history="1">
+      <w:hyperlink w:anchor="_Toc414584898" w:history="1">
         <w:r>
           <w:rPr>
             <w:rStyle w:val="Hyperlink"/>
@@ -2936,7 +2879,7 @@
             <w:noProof/>
             <w:webHidden/>
           </w:rPr>
-          <w:instrText xml:space="preserve"> PAGEREF _Toc414584832 \h </w:instrText>
+          <w:instrText xml:space="preserve"> PAGEREF _Toc414584898 \h </w:instrText>
         </w:r>
         <w:r>
           <w:rPr>
@@ -2956,7 +2899,7 @@
             <w:noProof/>
             <w:webHidden/>
           </w:rPr>
-          <w:t>6</w:t>
+          <w:t>7</w:t>
         </w:r>
         <w:r>
           <w:rPr>
@@ -2977,7 +2920,7 @@
           <w:lang w:val="nb-NO" w:eastAsia="nb-NO"/>
         </w:rPr>
       </w:pPr>
-      <w:hyperlink w:anchor="_Toc414584833" w:history="1">
+      <w:hyperlink w:anchor="_Toc414584899" w:history="1">
         <w:r>
           <w:rPr>
             <w:rStyle w:val="Hyperlink"/>
@@ -3011,7 +2954,7 @@
             <w:noProof/>
             <w:webHidden/>
           </w:rPr>
-          <w:instrText xml:space="preserve"> PAGEREF _Toc414584833 \h </w:instrText>
+          <w:instrText xml:space="preserve"> PAGEREF _Toc414584899 \h </w:instrText>
         </w:r>
         <w:r>
           <w:rPr>
@@ -3031,7 +2974,7 @@
             <w:noProof/>
             <w:webHidden/>
           </w:rPr>
-          <w:t>6</w:t>
+          <w:t>7</w:t>
         </w:r>
         <w:r>
           <w:rPr>
@@ -3052,7 +2995,7 @@
           <w:lang w:val="nb-NO" w:eastAsia="nb-NO"/>
         </w:rPr>
       </w:pPr>
-      <w:hyperlink w:anchor="_Toc414584834" w:history="1">
+      <w:hyperlink w:anchor="_Toc414584900" w:history="1">
         <w:r>
           <w:rPr>
             <w:rStyle w:val="Hyperlink"/>
@@ -3081,7 +3024,7 @@
             <w:noProof/>
             <w:webHidden/>
           </w:rPr>
-          <w:instrText xml:space="preserve"> PAGEREF _Toc414584834 \h </w:instrText>
+          <w:instrText xml:space="preserve"> PAGEREF _Toc414584900 \h </w:instrText>
         </w:r>
         <w:r>
           <w:rPr>
@@ -3101,7 +3044,7 @@
             <w:noProof/>
             <w:webHidden/>
           </w:rPr>
-          <w:t>8</w:t>
+          <w:t>9</w:t>
         </w:r>
         <w:r>
           <w:rPr>
@@ -3155,7 +3098,7 @@
         <w:pStyle w:val="Heading1"/>
       </w:pPr>
       <w:bookmarkStart w:id="1" w:name="_Toc335906509"/>
-      <w:bookmarkStart w:id="2" w:name="_Toc414584824"/>
+      <w:bookmarkStart w:id="2" w:name="_Toc414584890"/>
       <w:bookmarkEnd w:id="1"/>
       <w:bookmarkEnd w:id="2"/>
     </w:p>
@@ -3163,7 +3106,7 @@
       <w:pPr>
         <w:pStyle w:val="Heading2"/>
       </w:pPr>
-      <w:bookmarkStart w:id="3" w:name="_Toc414584825"/>
+      <w:bookmarkStart w:id="3" w:name="_Toc414584891"/>
       <w:bookmarkEnd w:id="3"/>
     </w:p>
     <w:p>
@@ -3177,7 +3120,16 @@
     <w:p>
       <w:pPr>
         <w:pStyle w:val="MAIN"/>
-      </w:pPr>
+        <w:jc w:val="center"/>
+      </w:pPr>
+      <w:r>
+        <w:object w:dxaOrig="3855" w:dyaOrig="5985" w14:anchorId="523DEC90">
+          <v:shape id="_x0000_i1025" type="#_x0000_t75" style="width:192.9pt;height:299.55pt" o:ole="">
+            <v:imagedata r:id="rId25" o:title=""/>
+          </v:shape>
+          <o:OLEObject Type="Embed" ProgID="Visio.Drawing.15" ShapeID="_x0000_i1025" DrawAspect="Content" ObjectID="_1488326824" r:id="rId26"/>
+        </w:object>
+      </w:r>
     </w:p>
     <w:p>
       <w:pPr>
@@ -3187,41 +3139,20 @@
       <w:r>
         <w:t xml:space="preserve">Figure </w:t>
       </w:r>
-      <w:r>
-        <w:fldChar w:fldCharType="begin"/>
-      </w:r>
-      <w:r>
-        <w:instrText xml:space="preserve"> SEQ Figure \* ARABIC </w:instrText>
-      </w:r>
-      <w:r>
-        <w:fldChar w:fldCharType="separate"/>
-      </w:r>
-      <w:r>
-        <w:rPr>
-          <w:noProof/>
-        </w:rPr>
-        <w:t>1</w:t>
-      </w:r>
-      <w:r>
-        <w:rPr>
-          <w:noProof/>
-        </w:rPr>
-        <w:fldChar w:fldCharType="end"/>
-      </w:r>
+      <w:fldSimple w:instr=" SEQ Figure \* ARABIC ">
+        <w:r>
+          <w:rPr>
+            <w:noProof/>
+          </w:rPr>
+          <w:t>1</w:t>
+        </w:r>
+      </w:fldSimple>
     </w:p>
     <w:p>
       <w:pPr>
-        <w:pStyle w:val="MAIN"/>
-        <w:rPr>
-          <w:b/>
-        </w:rPr>
-      </w:pPr>
-    </w:p>
-    <w:p>
-      <w:pPr>
         <w:pStyle w:val="Heading2"/>
       </w:pPr>
-      <w:bookmarkStart w:id="4" w:name="_Toc414584826"/>
+      <w:bookmarkStart w:id="4" w:name="_Toc414584892"/>
       <w:bookmarkEnd w:id="4"/>
     </w:p>
     <w:p>
@@ -3243,10 +3174,10 @@
       </w:pPr>
       <w:r>
         <w:object w:dxaOrig="9072" w:dyaOrig="3225" w14:anchorId="53FBE351">
-          <v:shape id="_x0000_i1026" type="#_x0000_t75" style="width:453.75pt;height:161.25pt" o:ole="">
-            <v:imagedata r:id="rId25" o:title=""/>
+          <v:shape id="_x0000_i1026" type="#_x0000_t75" style="width:453.75pt;height:161pt" o:ole="">
+            <v:imagedata r:id="rId27" o:title=""/>
           </v:shape>
-          <o:OLEObject Type="Embed" ProgID="Word.OpenDocumentText.12" ShapeID="_x0000_i1026" DrawAspect="Content" ObjectID="_1488326662" r:id="rId26"/>
+          <o:OLEObject Type="Embed" ProgID="Word.OpenDocumentText.12" ShapeID="_x0000_i1026" DrawAspect="Content" ObjectID="_1488326825" r:id="rId28"/>
         </w:object>
       </w:r>
     </w:p>
@@ -3258,36 +3189,20 @@
       <w:r>
         <w:t xml:space="preserve">Code Excerpt </w:t>
       </w:r>
-      <w:r>
-        <w:fldChar w:fldCharType="begin"/>
-      </w:r>
-      <w:r>
-        <w:instrText xml:space="preserve"> SEQ Code_Excerpt </w:instrText>
-      </w:r>
-      <w:r>
-        <w:instrText xml:space="preserve">\* ARABIC </w:instrText>
-      </w:r>
-      <w:r>
-        <w:fldChar w:fldCharType="separate"/>
-      </w:r>
-      <w:r>
-        <w:rPr>
-          <w:noProof/>
-        </w:rPr>
-        <w:t>1</w:t>
-      </w:r>
-      <w:r>
-        <w:rPr>
-          <w:noProof/>
-        </w:rPr>
-        <w:fldChar w:fldCharType="end"/>
-      </w:r>
+      <w:fldSimple w:instr=" SEQ Code_Excerpt \* ARABIC ">
+        <w:r>
+          <w:rPr>
+            <w:noProof/>
+          </w:rPr>
+          <w:t>1</w:t>
+        </w:r>
+      </w:fldSimple>
     </w:p>
     <w:p>
       <w:pPr>
         <w:pStyle w:val="Heading2"/>
       </w:pPr>
-      <w:bookmarkStart w:id="6" w:name="_Toc414584827"/>
+      <w:bookmarkStart w:id="6" w:name="_Toc414584893"/>
       <w:bookmarkEnd w:id="6"/>
     </w:p>
     <w:p>
@@ -3302,21 +3217,8 @@
         <w:t xml:space="preserve">is the </w:t>
       </w:r>
       <w:r>
-        <w:t xml:space="preserve">property </w:t>
-      </w:r>
-      <w:proofErr w:type="gramStart"/>
-      <w:r>
-        <w:t xml:space="preserve">called  </w:t>
-      </w:r>
-      <w:proofErr w:type="spellStart"/>
-      <w:r>
-        <w:t>stay</w:t>
-      </w:r>
-      <w:proofErr w:type="gramEnd"/>
-      <w:r>
-        <w:t>_in_idle</w:t>
-      </w:r>
-      <w:proofErr w:type="spellEnd"/>
+        <w:t>property called  stay_in_idle</w:t>
+      </w:r>
       <w:r>
         <w:t xml:space="preserve"> </w:t>
       </w:r>
@@ -3337,10 +3239,10 @@
       </w:pPr>
       <w:r>
         <w:object w:dxaOrig="9072" w:dyaOrig="2606" w14:anchorId="4E4B1AB3">
-          <v:shape id="_x0000_i1027" type="#_x0000_t75" style="width:453.75pt;height:130.5pt" o:ole="">
-            <v:imagedata r:id="rId27" o:title=""/>
+          <v:shape id="_x0000_i1027" type="#_x0000_t75" style="width:453.75pt;height:130.4pt" o:ole="">
+            <v:imagedata r:id="rId29" o:title=""/>
           </v:shape>
-          <o:OLEObject Type="Embed" ProgID="Word.OpenDocumentText.12" ShapeID="_x0000_i1027" DrawAspect="Content" ObjectID="_1488326663" r:id="rId28"/>
+          <o:OLEObject Type="Embed" ProgID="Word.OpenDocumentText.12" ShapeID="_x0000_i1027" DrawAspect="Content" ObjectID="_1488326826" r:id="rId30"/>
         </w:object>
       </w:r>
     </w:p>
@@ -3352,33 +3254,20 @@
       <w:r>
         <w:t xml:space="preserve">Code Excerpt </w:t>
       </w:r>
-      <w:r>
-        <w:fldChar w:fldCharType="begin"/>
-      </w:r>
-      <w:r>
-        <w:instrText xml:space="preserve"> SEQ Code_Excerpt \* ARABIC </w:instrText>
-      </w:r>
-      <w:r>
-        <w:fldChar w:fldCharType="separate"/>
-      </w:r>
-      <w:r>
-        <w:rPr>
-          <w:noProof/>
-        </w:rPr>
-        <w:t>2</w:t>
-      </w:r>
-      <w:r>
-        <w:rPr>
-          <w:noProof/>
-        </w:rPr>
-        <w:fldChar w:fldCharType="end"/>
-      </w:r>
+      <w:fldSimple w:instr=" SEQ Code_Excerpt \* ARABIC ">
+        <w:r>
+          <w:rPr>
+            <w:noProof/>
+          </w:rPr>
+          <w:t>2</w:t>
+        </w:r>
+      </w:fldSimple>
     </w:p>
     <w:p>
       <w:pPr>
         <w:pStyle w:val="Heading2"/>
       </w:pPr>
-      <w:bookmarkStart w:id="8" w:name="_Toc414584828"/>
+      <w:bookmarkStart w:id="8" w:name="_Toc414584894"/>
       <w:bookmarkEnd w:id="8"/>
     </w:p>
     <w:p>
@@ -3387,24 +3276,11 @@
         <w:spacing w:after="240"/>
       </w:pPr>
       <w:r>
-        <w:t xml:space="preserve">Below is the property </w:t>
-      </w:r>
-      <w:proofErr w:type="spellStart"/>
-      <w:r>
-        <w:t>read_byte</w:t>
-      </w:r>
-      <w:proofErr w:type="spellEnd"/>
-      <w:r>
-        <w:t xml:space="preserve"> – with its corresponding assertion, which proves </w:t>
-      </w:r>
-      <w:r>
-        <w:t xml:space="preserve">that a byte </w:t>
-      </w:r>
-      <w:proofErr w:type="gramStart"/>
-      <w:r>
-        <w:t>is transmitted</w:t>
-      </w:r>
-      <w:proofErr w:type="gramEnd"/>
+        <w:t xml:space="preserve">Below is the property read_byte – with its corresponding assertion, which proves </w:t>
+      </w:r>
+      <w:r>
+        <w:t>that a byte is transmitted</w:t>
+      </w:r>
       <w:r>
         <w:t xml:space="preserve"> when applicable and that the controller returns to IDLE after transmission.</w:t>
       </w:r>
@@ -3418,10 +3294,10 @@
       </w:pPr>
       <w:r>
         <w:object w:dxaOrig="9072" w:dyaOrig="4171" w14:anchorId="732B7A51">
-          <v:shape id="_x0000_i1028" type="#_x0000_t75" style="width:453.75pt;height:208.5pt" o:ole="">
-            <v:imagedata r:id="rId29" o:title=""/>
+          <v:shape id="_x0000_i1028" type="#_x0000_t75" style="width:453.75pt;height:208.55pt" o:ole="">
+            <v:imagedata r:id="rId31" o:title=""/>
           </v:shape>
-          <o:OLEObject Type="Embed" ProgID="Word.OpenDocumentText.12" ShapeID="_x0000_i1028" DrawAspect="Content" ObjectID="_1488326664" r:id="rId30"/>
+          <o:OLEObject Type="Embed" ProgID="Word.OpenDocumentText.12" ShapeID="_x0000_i1028" DrawAspect="Content" ObjectID="_1488326827" r:id="rId32"/>
         </w:object>
       </w:r>
     </w:p>
@@ -3433,69 +3309,41 @@
       <w:r>
         <w:t xml:space="preserve">Code Excerpt </w:t>
       </w:r>
-      <w:r>
-        <w:fldChar w:fldCharType="begin"/>
-      </w:r>
-      <w:r>
-        <w:instrText xml:space="preserve"> SEQ Code_Excerpt \*</w:instrText>
-      </w:r>
-      <w:r>
-        <w:instrText xml:space="preserve"> ARABIC </w:instrText>
-      </w:r>
-      <w:r>
-        <w:fldChar w:fldCharType="separate"/>
-      </w:r>
-      <w:r>
-        <w:rPr>
-          <w:noProof/>
-        </w:rPr>
-        <w:t>3</w:t>
-      </w:r>
-      <w:r>
-        <w:rPr>
-          <w:noProof/>
-        </w:rPr>
-        <w:fldChar w:fldCharType="end"/>
-      </w:r>
+      <w:fldSimple w:instr=" SEQ Code_Excerpt \* ARABIC ">
+        <w:r>
+          <w:rPr>
+            <w:noProof/>
+          </w:rPr>
+          <w:t>3</w:t>
+        </w:r>
+      </w:fldSimple>
     </w:p>
     <w:p>
       <w:pPr>
         <w:pStyle w:val="Heading2"/>
       </w:pPr>
-      <w:bookmarkStart w:id="10" w:name="_Toc414584829"/>
+      <w:bookmarkStart w:id="10" w:name="_Toc414584895"/>
       <w:bookmarkEnd w:id="10"/>
     </w:p>
     <w:p>
       <w:pPr>
-        <w:autoSpaceDE w:val="0"/>
-      </w:pPr>
-      <w:r>
-        <w:t xml:space="preserve">We now restrict the </w:t>
-      </w:r>
-      <w:proofErr w:type="spellStart"/>
+        <w:pStyle w:val="MAIN"/>
+      </w:pPr>
+      <w:r>
+        <w:t>We now restrict the OneSpin tool to use only the basic IPC solver.</w:t>
+      </w:r>
+      <w:r>
+        <w:t xml:space="preserve"> </w:t>
+      </w:r>
+      <w:r>
+        <w:t xml:space="preserve">This will make </w:t>
+      </w:r>
       <w:r>
         <w:t>OneSpin</w:t>
       </w:r>
-      <w:proofErr w:type="spellEnd"/>
-      <w:r>
-        <w:t xml:space="preserve"> tool to use only the basic IPC solver.</w:t>
-      </w:r>
-      <w:r>
-        <w:t xml:space="preserve"> </w:t>
-      </w:r>
-      <w:r>
-        <w:t xml:space="preserve">This will make </w:t>
-      </w:r>
-      <w:proofErr w:type="spellStart"/>
-      <w:proofErr w:type="gramStart"/>
-      <w:r>
-        <w:t>OneSpin</w:t>
-      </w:r>
-      <w:proofErr w:type="spellEnd"/>
       <w:r>
         <w:t xml:space="preserve">  generate</w:t>
       </w:r>
-      <w:proofErr w:type="gramEnd"/>
       <w:r>
         <w:t xml:space="preserve"> a counterexample</w:t>
       </w:r>
@@ -3506,15 +3354,7 @@
         <w:footnoteReference w:id="1"/>
       </w:r>
       <w:r>
-        <w:t xml:space="preserve"> to the </w:t>
-      </w:r>
-      <w:proofErr w:type="spellStart"/>
-      <w:r>
-        <w:t>read_byte</w:t>
-      </w:r>
-      <w:proofErr w:type="spellEnd"/>
-      <w:r>
-        <w:t xml:space="preserve"> property</w:t>
+        <w:t xml:space="preserve"> to the read_byte property</w:t>
       </w:r>
       <w:r>
         <w:t xml:space="preserve"> assertion</w:t>
@@ -3523,60 +3363,32 @@
         <w:t>. This is a f</w:t>
       </w:r>
       <w:r>
-        <w:t xml:space="preserve">alse negative </w:t>
-      </w:r>
-      <w:proofErr w:type="gramStart"/>
-      <w:r>
-        <w:t>–</w:t>
-      </w:r>
-      <w:r>
-        <w:t xml:space="preserve">  the</w:t>
-      </w:r>
-      <w:proofErr w:type="gramEnd"/>
-      <w:r>
-        <w:t xml:space="preserve"> counterexample is “spurious”</w:t>
-      </w:r>
-      <w:r>
-        <w:t xml:space="preserve">. The debugger shows us a </w:t>
-      </w:r>
-      <w:proofErr w:type="gramStart"/>
-      <w:r>
-        <w:t>situation which</w:t>
-      </w:r>
-      <w:proofErr w:type="gramEnd"/>
-      <w:r>
-        <w:t xml:space="preserve"> could never happen. In </w:t>
-      </w:r>
-      <w:proofErr w:type="gramStart"/>
-      <w:r>
-        <w:t>this</w:t>
-      </w:r>
-      <w:proofErr w:type="gramEnd"/>
-      <w:r>
-        <w:t xml:space="preserve"> case we see </w:t>
-      </w:r>
-      <w:proofErr w:type="spellStart"/>
+        <w:t>alse negative –</w:t>
+      </w:r>
+      <w:r>
+        <w:t xml:space="preserve">  the counterexample is “spurious”</w:t>
+      </w:r>
+      <w:r>
+        <w:t xml:space="preserve">. The debugger shows us a situation which could never happen. In this case we see </w:t>
+      </w:r>
       <w:r>
         <w:rPr>
           <w:i/>
         </w:rPr>
         <w:t>cnt_s</w:t>
       </w:r>
-      <w:proofErr w:type="spellEnd"/>
       <w:r>
         <w:t xml:space="preserve"> starting at 1 </w:t>
       </w:r>
       <w:r>
         <w:t xml:space="preserve">and </w:t>
       </w:r>
-      <w:proofErr w:type="spellStart"/>
       <w:r>
         <w:rPr>
           <w:i/>
         </w:rPr>
         <w:t>cnt_en</w:t>
       </w:r>
-      <w:proofErr w:type="spellEnd"/>
       <w:r>
         <w:t xml:space="preserve"> asserted high </w:t>
       </w:r>
@@ -3592,6 +3404,11 @@
       <w:r>
         <w:t xml:space="preserve"> In order to fix this we must add some reachability constraints.</w:t>
       </w:r>
+    </w:p>
+    <w:p>
+      <w:pPr>
+        <w:pStyle w:val="MAIN"/>
+      </w:pPr>
     </w:p>
     <w:p>
       <w:pPr>
@@ -3602,14 +3419,26 @@
         </w:numPr>
         <w:autoSpaceDE w:val="0"/>
         <w:spacing w:after="0"/>
-      </w:pPr>
-      <w:r>
+        <w:rPr>
+          <w:sz w:val="22"/>
+        </w:rPr>
+      </w:pPr>
+      <w:r>
+        <w:rPr>
+          <w:sz w:val="22"/>
+        </w:rPr>
         <w:t xml:space="preserve">By writing the following sequence and adding it to the cause/assumption part in our property </w:t>
       </w:r>
       <w:r>
+        <w:rPr>
+          <w:sz w:val="22"/>
+        </w:rPr>
         <w:t xml:space="preserve"> we try to </w:t>
       </w:r>
       <w:r>
+        <w:rPr>
+          <w:sz w:val="22"/>
+        </w:rPr>
         <w:t>prove the property again:</w:t>
       </w:r>
     </w:p>
@@ -3628,10 +3457,10 @@
       </w:pPr>
       <w:r>
         <w:object w:dxaOrig="9072" w:dyaOrig="4851" w14:anchorId="2FA1EF43">
-          <v:shape id="_x0000_i1029" type="#_x0000_t75" style="width:453.75pt;height:242.25pt" o:ole="">
-            <v:imagedata r:id="rId31" o:title=""/>
+          <v:shape id="_x0000_i1029" type="#_x0000_t75" style="width:453.75pt;height:242.5pt" o:ole="">
+            <v:imagedata r:id="rId33" o:title=""/>
           </v:shape>
-          <o:OLEObject Type="Embed" ProgID="Word.OpenDocumentText.12" ShapeID="_x0000_i1029" DrawAspect="Content" ObjectID="_1488326665" r:id="rId32"/>
+          <o:OLEObject Type="Embed" ProgID="Word.OpenDocumentText.12" ShapeID="_x0000_i1029" DrawAspect="Content" ObjectID="_1488326828" r:id="rId34"/>
         </w:object>
       </w:r>
       <w:r>
@@ -3640,27 +3469,14 @@
       <w:r>
         <w:t xml:space="preserve">Code Excerpt </w:t>
       </w:r>
-      <w:r>
-        <w:fldChar w:fldCharType="begin"/>
-      </w:r>
-      <w:r>
-        <w:instrText xml:space="preserve"> SEQ Code_Excerpt \* ARABIC </w:instrText>
-      </w:r>
-      <w:r>
-        <w:fldChar w:fldCharType="separate"/>
-      </w:r>
-      <w:r>
-        <w:rPr>
-          <w:noProof/>
-        </w:rPr>
-        <w:t>4</w:t>
-      </w:r>
-      <w:r>
-        <w:rPr>
-          <w:noProof/>
-        </w:rPr>
-        <w:fldChar w:fldCharType="end"/>
-      </w:r>
+      <w:fldSimple w:instr=" SEQ Code_Excerpt \* ARABIC ">
+        <w:r>
+          <w:rPr>
+            <w:noProof/>
+          </w:rPr>
+          <w:t>4</w:t>
+        </w:r>
+      </w:fldSimple>
     </w:p>
     <w:p>
       <w:pPr>
@@ -3668,16 +3484,14 @@
         <w:spacing w:after="240"/>
       </w:pPr>
       <w:r>
-        <w:t xml:space="preserve">Obviously, the property </w:t>
-      </w:r>
-      <w:proofErr w:type="gramStart"/>
-      <w:r>
-        <w:t>cannot be proven</w:t>
-      </w:r>
-      <w:proofErr w:type="gramEnd"/>
-      <w:r>
-        <w:t xml:space="preserve"> because the counter is enabled when the controller is idling in the counterexample.</w:t>
-      </w:r>
+        <w:t>Obviously, the property cannot be proven because the counter is enabled when the controller is idling in the counterexample.</w:t>
+      </w:r>
+    </w:p>
+    <w:p>
+      <w:pPr>
+        <w:pStyle w:val="MAIN"/>
+        <w:ind w:left="720"/>
+      </w:pPr>
     </w:p>
     <w:p>
       <w:pPr>
@@ -3690,13 +3504,8 @@
       <w:r>
         <w:t xml:space="preserve">We now write an additional sequence </w:t>
       </w:r>
-      <w:proofErr w:type="spellStart"/>
-      <w:r>
-        <w:t>called_in_idle_counter_not_enabled</w:t>
-      </w:r>
-      <w:proofErr w:type="spellEnd"/>
-      <w:r>
-        <w:t>:</w:t>
+      <w:r>
+        <w:t>called_in_idle_counter_not_enabled:</w:t>
       </w:r>
     </w:p>
     <w:bookmarkStart w:id="12" w:name="_MON_1488294717"/>
@@ -3709,9 +3518,9 @@
       <w:r>
         <w:object w:dxaOrig="9072" w:dyaOrig="5763" w14:anchorId="042F9F8F">
           <v:shape id="_x0000_i1030" type="#_x0000_t75" style="width:453.75pt;height:4in" o:ole="">
-            <v:imagedata r:id="rId33" o:title=""/>
+            <v:imagedata r:id="rId35" o:title=""/>
           </v:shape>
-          <o:OLEObject Type="Embed" ProgID="Word.OpenDocumentText.12" ShapeID="_x0000_i1030" DrawAspect="Content" ObjectID="_1488326666" r:id="rId34"/>
+          <o:OLEObject Type="Embed" ProgID="Word.OpenDocumentText.12" ShapeID="_x0000_i1030" DrawAspect="Content" ObjectID="_1488326829" r:id="rId36"/>
         </w:object>
       </w:r>
       <w:r>
@@ -3720,27 +3529,14 @@
       <w:r>
         <w:t xml:space="preserve">Code Excerpt </w:t>
       </w:r>
-      <w:r>
-        <w:fldChar w:fldCharType="begin"/>
-      </w:r>
-      <w:r>
-        <w:instrText xml:space="preserve"> SEQ Code_Excerpt \* ARABIC </w:instrText>
-      </w:r>
-      <w:r>
-        <w:fldChar w:fldCharType="separate"/>
-      </w:r>
-      <w:r>
-        <w:rPr>
-          <w:noProof/>
-        </w:rPr>
-        <w:t>5</w:t>
-      </w:r>
-      <w:r>
-        <w:rPr>
-          <w:noProof/>
-        </w:rPr>
-        <w:fldChar w:fldCharType="end"/>
-      </w:r>
+      <w:fldSimple w:instr=" SEQ Code_Excerpt \* ARABIC ">
+        <w:r>
+          <w:rPr>
+            <w:noProof/>
+          </w:rPr>
+          <w:t>5</w:t>
+        </w:r>
+      </w:fldSimple>
     </w:p>
     <w:p>
       <w:pPr>
@@ -3748,15 +3544,7 @@
         <w:spacing w:after="240"/>
       </w:pPr>
       <w:r>
-        <w:t xml:space="preserve">We can now prove the </w:t>
-      </w:r>
-      <w:proofErr w:type="spellStart"/>
-      <w:r>
-        <w:t>read_byte</w:t>
-      </w:r>
-      <w:proofErr w:type="spellEnd"/>
-      <w:r>
-        <w:t xml:space="preserve"> property!</w:t>
+        <w:t>We can now prove the read_byte property!</w:t>
       </w:r>
     </w:p>
     <w:p>
@@ -3768,9 +3556,6 @@
           <w:szCs w:val="24"/>
         </w:rPr>
       </w:pPr>
-      <w:r>
-        <w:br w:type="page"/>
-      </w:r>
     </w:p>
     <w:p>
       <w:pPr>
@@ -3782,7 +3567,6 @@
         <w:spacing w:after="240"/>
       </w:pPr>
       <w:r>
-        <w:lastRenderedPageBreak/>
         <w:t>We already prove the correctness of the output behavior!</w:t>
       </w:r>
     </w:p>
@@ -3790,7 +3574,7 @@
       <w:pPr>
         <w:pStyle w:val="Heading2"/>
       </w:pPr>
-      <w:bookmarkStart w:id="13" w:name="_Toc414584830"/>
+      <w:bookmarkStart w:id="13" w:name="_Toc414584896"/>
       <w:r>
         <w:rPr>
           <w:rStyle w:val="FootnoteReference"/>
@@ -3805,15 +3589,7 @@
         <w:spacing w:after="240"/>
       </w:pPr>
       <w:r>
-        <w:t xml:space="preserve">In this </w:t>
-      </w:r>
-      <w:proofErr w:type="gramStart"/>
-      <w:r>
-        <w:t>task</w:t>
-      </w:r>
-      <w:proofErr w:type="gramEnd"/>
-      <w:r>
-        <w:t xml:space="preserve"> we will </w:t>
+        <w:t xml:space="preserve">In this task we will </w:t>
       </w:r>
       <w:r>
         <w:t xml:space="preserve">prove </w:t>
@@ -3825,13 +3601,17 @@
         <w:t>t</w:t>
       </w:r>
       <w:r>
+        <w:t xml:space="preserve"> in_idle_counter_not_enabled,</w:t>
+      </w:r>
+      <w:r>
         <w:t xml:space="preserve"> </w:t>
       </w:r>
-      <w:proofErr w:type="spellStart"/>
-      <w:r>
-        <w:t>in_idle_counter_not_enabled</w:t>
-      </w:r>
-      <w:proofErr w:type="spellEnd"/>
+      <w:r>
+        <w:t xml:space="preserve">which was </w:t>
+      </w:r>
+      <w:r>
+        <w:t>introduced in the previous task</w:t>
+      </w:r>
       <w:r>
         <w:t>,</w:t>
       </w:r>
@@ -3839,60 +3619,16 @@
         <w:t xml:space="preserve"> </w:t>
       </w:r>
       <w:r>
-        <w:t xml:space="preserve">which was </w:t>
-      </w:r>
-      <w:r>
-        <w:t>introduced in the previous task</w:t>
-      </w:r>
-      <w:r>
-        <w:t>,</w:t>
-      </w:r>
-      <w:r>
-        <w:t xml:space="preserve"> </w:t>
-      </w:r>
-      <w:r>
         <w:t>is</w:t>
       </w:r>
       <w:r>
         <w:t xml:space="preserve"> invariant.</w:t>
       </w:r>
       <w:r>
-        <w:t xml:space="preserve"> We utilize two inductive proofs – called </w:t>
-      </w:r>
-      <w:proofErr w:type="spellStart"/>
-      <w:r>
-        <w:t>in_idle_counter_not_enabled__step</w:t>
-      </w:r>
-      <w:proofErr w:type="spellEnd"/>
-      <w:r>
-        <w:t xml:space="preserve"> and </w:t>
-      </w:r>
-      <w:proofErr w:type="spellStart"/>
-      <w:r>
-        <w:t>in_idle_counter_not_enabled__base</w:t>
-      </w:r>
-      <w:proofErr w:type="spellEnd"/>
-      <w:r>
-        <w:t xml:space="preserve">, to show that the reachability constraint </w:t>
-      </w:r>
-      <w:proofErr w:type="gramStart"/>
-      <w:r>
-        <w:t>is fulfilled</w:t>
-      </w:r>
-      <w:proofErr w:type="gramEnd"/>
-      <w:r>
-        <w:t xml:space="preserve"> in all states reachable from the initial state. These proofs </w:t>
-      </w:r>
-      <w:proofErr w:type="gramStart"/>
-      <w:r>
-        <w:t xml:space="preserve">are </w:t>
-      </w:r>
-      <w:r>
-        <w:t>defined</w:t>
-      </w:r>
-      <w:proofErr w:type="gramEnd"/>
-      <w:r>
-        <w:t xml:space="preserve"> by the following properties:</w:t>
+        <w:t xml:space="preserve"> We utilize two inductive proofs – called in_idle_counter_not_enabled__step and in_idle_counter_not_enabled__base, to show that the reachability constraint is fulfilled in all states reachable from the initial state. These proofs are </w:t>
+      </w:r>
+      <w:r>
+        <w:t>defined by the following properties:</w:t>
       </w:r>
     </w:p>
     <w:p>
@@ -3910,10 +3646,10 @@
       </w:pPr>
       <w:r>
         <w:object w:dxaOrig="9072" w:dyaOrig="3785" w14:anchorId="09721063">
-          <v:shape id="_x0000_i1031" type="#_x0000_t75" style="width:453.75pt;height:189pt" o:ole="">
-            <v:imagedata r:id="rId35" o:title=""/>
+          <v:shape id="_x0000_i1031" type="#_x0000_t75" style="width:453.75pt;height:188.85pt" o:ole="">
+            <v:imagedata r:id="rId37" o:title=""/>
           </v:shape>
-          <o:OLEObject Type="Embed" ProgID="Word.OpenDocumentText.12" ShapeID="_x0000_i1031" DrawAspect="Content" ObjectID="_1488326667" r:id="rId36"/>
+          <o:OLEObject Type="Embed" ProgID="Word.OpenDocumentText.12" ShapeID="_x0000_i1031" DrawAspect="Content" ObjectID="_1488326830" r:id="rId38"/>
         </w:object>
       </w:r>
     </w:p>
@@ -3925,27 +3661,14 @@
       <w:r>
         <w:t xml:space="preserve">Code Excerpt </w:t>
       </w:r>
-      <w:r>
-        <w:fldChar w:fldCharType="begin"/>
-      </w:r>
-      <w:r>
-        <w:instrText xml:space="preserve"> SEQ Code_Excerpt \* ARABIC </w:instrText>
-      </w:r>
-      <w:r>
-        <w:fldChar w:fldCharType="separate"/>
-      </w:r>
-      <w:r>
-        <w:rPr>
-          <w:noProof/>
-        </w:rPr>
-        <w:t>6</w:t>
-      </w:r>
-      <w:r>
-        <w:rPr>
-          <w:noProof/>
-        </w:rPr>
-        <w:fldChar w:fldCharType="end"/>
-      </w:r>
+      <w:fldSimple w:instr=" SEQ Code_Excerpt \* ARABIC ">
+        <w:r>
+          <w:rPr>
+            <w:noProof/>
+          </w:rPr>
+          <w:t>6</w:t>
+        </w:r>
+      </w:fldSimple>
     </w:p>
     <w:p>
       <w:pPr>
@@ -3962,7 +3685,7 @@
       <w:pPr>
         <w:pStyle w:val="Heading2"/>
       </w:pPr>
-      <w:bookmarkStart w:id="15" w:name="_Toc414584831"/>
+      <w:bookmarkStart w:id="15" w:name="_Toc414584897"/>
       <w:r>
         <w:rPr>
           <w:rStyle w:val="FootnoteReference"/>
@@ -3978,15 +3701,7 @@
         <w:spacing w:after="240"/>
       </w:pPr>
       <w:r>
-        <w:t xml:space="preserve">In this </w:t>
-      </w:r>
-      <w:proofErr w:type="gramStart"/>
-      <w:r>
-        <w:t>task</w:t>
-      </w:r>
-      <w:proofErr w:type="gramEnd"/>
-      <w:r>
-        <w:t xml:space="preserve"> we </w:t>
+        <w:t xml:space="preserve">In this task we </w:t>
       </w:r>
       <w:r>
         <w:t xml:space="preserve">continue the work in the previous task and introduce two new </w:t>
@@ -4007,10 +3722,10 @@
       </w:pPr>
       <w:r>
         <w:object w:dxaOrig="9072" w:dyaOrig="6117" w14:anchorId="31FB4D00">
-          <v:shape id="_x0000_i1032" type="#_x0000_t75" style="width:453.75pt;height:306pt" o:ole="">
-            <v:imagedata r:id="rId37" o:title=""/>
+          <v:shape id="_x0000_i1032" type="#_x0000_t75" style="width:453.75pt;height:306.35pt" o:ole="">
+            <v:imagedata r:id="rId39" o:title=""/>
           </v:shape>
-          <o:OLEObject Type="Embed" ProgID="Word.OpenDocumentText.12" ShapeID="_x0000_i1032" DrawAspect="Content" ObjectID="_1488326668" r:id="rId38"/>
+          <o:OLEObject Type="Embed" ProgID="Word.OpenDocumentText.12" ShapeID="_x0000_i1032" DrawAspect="Content" ObjectID="_1488326831" r:id="rId40"/>
         </w:object>
       </w:r>
     </w:p>
@@ -4040,13 +3755,8 @@
       <w:pPr>
         <w:pStyle w:val="MAIN"/>
       </w:pPr>
-      <w:proofErr w:type="gramStart"/>
-      <w:r>
-        <w:t>As  one</w:t>
-      </w:r>
-      <w:proofErr w:type="gramEnd"/>
-      <w:r>
-        <w:t xml:space="preserve"> can see from the code above: I</w:t>
+      <w:r>
+        <w:t>As  one can see from the code above: I</w:t>
       </w:r>
       <w:r>
         <w:t>n order to prove the induction step we strengthened the inductive proo</w:t>
@@ -4077,7 +3787,7 @@
       <w:pPr>
         <w:pStyle w:val="Heading1"/>
       </w:pPr>
-      <w:bookmarkStart w:id="17" w:name="_Toc414584832"/>
+      <w:bookmarkStart w:id="17" w:name="_Toc414584898"/>
       <w:bookmarkEnd w:id="17"/>
     </w:p>
     <w:p>
@@ -4086,23 +3796,7 @@
         <w:ind w:left="0"/>
       </w:pPr>
       <w:r>
-        <w:t xml:space="preserve">In this </w:t>
-      </w:r>
-      <w:proofErr w:type="gramStart"/>
-      <w:r>
-        <w:t>assignment</w:t>
-      </w:r>
-      <w:proofErr w:type="gramEnd"/>
-      <w:r>
-        <w:t xml:space="preserve"> we will check the completeness of our property set written in the last assignment. We expand the properties as necessary if any shortcomings </w:t>
-      </w:r>
-      <w:proofErr w:type="gramStart"/>
-      <w:r>
-        <w:t>are detected</w:t>
-      </w:r>
-      <w:proofErr w:type="gramEnd"/>
-      <w:r>
-        <w:t>.</w:t>
+        <w:t>In this assignment we will check the completeness of our property set written in the last assignment. We expand the properties as necessary if any shortcomings are detected.</w:t>
       </w:r>
       <w:r>
         <w:t xml:space="preserve"> The code listings</w:t>
@@ -4111,15 +3805,7 @@
         <w:t xml:space="preserve"> referred to</w:t>
       </w:r>
       <w:r>
-        <w:t xml:space="preserve"> </w:t>
-      </w:r>
-      <w:proofErr w:type="gramStart"/>
-      <w:r>
-        <w:t>can be found</w:t>
-      </w:r>
-      <w:proofErr w:type="gramEnd"/>
-      <w:r>
-        <w:t xml:space="preserve"> in </w:t>
+        <w:t xml:space="preserve"> can be found in </w:t>
       </w:r>
       <w:r>
         <w:rPr>
@@ -4154,7 +3840,7 @@
         <w:rPr>
           <w:b/>
         </w:rPr>
-        <w:t>Appendix A</w:t>
+        <w:t>0</w:t>
       </w:r>
       <w:r>
         <w:rPr>
@@ -4170,7 +3856,7 @@
       <w:pPr>
         <w:pStyle w:val="Heading2"/>
       </w:pPr>
-      <w:bookmarkStart w:id="18" w:name="_Toc414584833"/>
+      <w:bookmarkStart w:id="18" w:name="_Toc414584899"/>
       <w:bookmarkEnd w:id="18"/>
     </w:p>
     <w:p>
@@ -4185,24 +3871,14 @@
         <w:t xml:space="preserve">Before running tests we </w:t>
       </w:r>
       <w:r>
-        <w:t xml:space="preserve">had </w:t>
-      </w:r>
-      <w:proofErr w:type="spellStart"/>
-      <w:r>
-        <w:t>give</w:t>
-      </w:r>
-      <w:proofErr w:type="spellEnd"/>
-      <w:r>
-        <w:t xml:space="preserve"> the completeness checker information about the sequencing of operations, signals central to the operations and the inputs the operations depend on. We did this as follows in the file </w:t>
-      </w:r>
-      <w:proofErr w:type="spellStart"/>
+        <w:t xml:space="preserve">had give the completeness checker information about the sequencing of operations, signals central to the operations and the inputs the operations depend on. We did this as follows in the file </w:t>
+      </w:r>
       <w:r>
         <w:rPr>
           <w:b/>
         </w:rPr>
         <w:t>readserial.gfv</w:t>
       </w:r>
-      <w:proofErr w:type="spellEnd"/>
       <w:r>
         <w:rPr>
           <w:b/>
@@ -4217,10 +3893,10 @@
       </w:pPr>
       <w:r>
         <w:object w:dxaOrig="9072" w:dyaOrig="6741" w14:anchorId="441B70D9">
-          <v:shape id="_x0000_i1033" type="#_x0000_t75" style="width:453.75pt;height:336.75pt" o:ole="">
-            <v:imagedata r:id="rId39" o:title=""/>
+          <v:shape id="_x0000_i1033" type="#_x0000_t75" style="width:453.75pt;height:336.9pt" o:ole="">
+            <v:imagedata r:id="rId41" o:title=""/>
           </v:shape>
-          <o:OLEObject Type="Embed" ProgID="Word.OpenDocumentText.12" ShapeID="_x0000_i1033" DrawAspect="Content" ObjectID="_1488326669" r:id="rId40"/>
+          <o:OLEObject Type="Embed" ProgID="Word.OpenDocumentText.12" ShapeID="_x0000_i1033" DrawAspect="Content" ObjectID="_1488326832" r:id="rId42"/>
         </w:object>
       </w:r>
     </w:p>
@@ -4235,15 +3911,7 @@
         <w:t>n running all</w:t>
       </w:r>
       <w:r>
-        <w:t xml:space="preserve"> tests as specified in the assignment text we discovered several </w:t>
-      </w:r>
-      <w:proofErr w:type="gramStart"/>
-      <w:r>
-        <w:t>issues which</w:t>
-      </w:r>
-      <w:proofErr w:type="gramEnd"/>
-      <w:r>
-        <w:t xml:space="preserve"> we had to fix</w:t>
+        <w:t xml:space="preserve"> tests as specified in the assignment text we discovered several issues which we had to fix</w:t>
       </w:r>
       <w:r>
         <w:t>. This led us to add the following too our property definitions (additions in bold font):</w:t>
@@ -4265,10 +3933,10 @@
       <w:bookmarkEnd w:id="19"/>
       <w:r>
         <w:object w:dxaOrig="9406" w:dyaOrig="9222" w14:anchorId="677FA4F7">
-          <v:shape id="_x0000_i1034" type="#_x0000_t75" style="width:450.75pt;height:442.5pt" o:ole="">
-            <v:imagedata r:id="rId41" o:title=""/>
+          <v:shape id="_x0000_i1034" type="#_x0000_t75" style="width:451pt;height:442.2pt" o:ole="">
+            <v:imagedata r:id="rId43" o:title=""/>
           </v:shape>
-          <o:OLEObject Type="Embed" ProgID="Word.OpenDocumentText.12" ShapeID="_x0000_i1034" DrawAspect="Content" ObjectID="_1488326670" r:id="rId42"/>
+          <o:OLEObject Type="Embed" ProgID="Word.OpenDocumentText.12" ShapeID="_x0000_i1034" DrawAspect="Content" ObjectID="_1488326833" r:id="rId44"/>
         </w:object>
       </w:r>
     </w:p>
@@ -4305,7 +3973,7 @@
           <w:szCs w:val="24"/>
         </w:rPr>
       </w:pPr>
-      <w:bookmarkStart w:id="21" w:name="_Toc414584834"/>
+      <w:bookmarkStart w:id="21" w:name="_Toc414584900"/>
       <w:bookmarkEnd w:id="21"/>
     </w:p>
     <w:bookmarkEnd w:id="20"/>
@@ -4319,10 +3987,10 @@
       </w:pPr>
       <w:r>
         <w:object w:dxaOrig="9072" w:dyaOrig="6741" w14:anchorId="4B6EC8E2">
-          <v:shape id="_x0000_i1035" type="#_x0000_t75" style="width:453.75pt;height:336.75pt" o:ole="">
-            <v:imagedata r:id="rId39" o:title=""/>
+          <v:shape id="_x0000_i1035" type="#_x0000_t75" style="width:453.75pt;height:336.9pt" o:ole="">
+            <v:imagedata r:id="rId41" o:title=""/>
           </v:shape>
-          <o:OLEObject Type="Embed" ProgID="Word.OpenDocumentText.12" ShapeID="_x0000_i1035" DrawAspect="Content" ObjectID="_1488326671" r:id="rId43"/>
+          <o:OLEObject Type="Embed" ProgID="Word.OpenDocumentText.12" ShapeID="_x0000_i1035" DrawAspect="Content" ObjectID="_1488326834" r:id="rId45"/>
         </w:object>
       </w:r>
     </w:p>
@@ -4332,13 +4000,8 @@
         <w:jc w:val="center"/>
       </w:pPr>
       <w:r>
-        <w:t xml:space="preserve">Contents of </w:t>
-      </w:r>
-      <w:proofErr w:type="spellStart"/>
-      <w:r>
-        <w:t>readserial.gfv</w:t>
-      </w:r>
-      <w:proofErr w:type="spellEnd"/>
+        <w:t>Contents of readserial.gfv</w:t>
+      </w:r>
     </w:p>
     <w:bookmarkStart w:id="23" w:name="_MON_1488322313"/>
     <w:bookmarkEnd w:id="23"/>
@@ -4350,10 +4013,10 @@
       </w:pPr>
       <w:r>
         <w:object w:dxaOrig="9406" w:dyaOrig="12914" w14:anchorId="085A8644">
-          <v:shape id="_x0000_i1036" type="#_x0000_t75" style="width:470.25pt;height:645.75pt" o:ole="">
-            <v:imagedata r:id="rId44" o:title=""/>
+          <v:shape id="_x0000_i1036" type="#_x0000_t75" style="width:470.05pt;height:645.95pt" o:ole="">
+            <v:imagedata r:id="rId46" o:title=""/>
           </v:shape>
-          <o:OLEObject Type="Embed" ProgID="Word.OpenDocumentText.12" ShapeID="_x0000_i1036" DrawAspect="Content" ObjectID="_1488326672" r:id="rId45"/>
+          <o:OLEObject Type="Embed" ProgID="Word.OpenDocumentText.12" ShapeID="_x0000_i1036" DrawAspect="Content" ObjectID="_1488326835" r:id="rId47"/>
         </w:object>
       </w:r>
     </w:p>
@@ -4372,23 +4035,18 @@
       </w:pPr>
       <w:r>
         <w:object w:dxaOrig="10065" w:dyaOrig="10405" w14:anchorId="66EEEB64">
-          <v:shape id="_x0000_i1037" type="#_x0000_t75" style="width:482.25pt;height:498.75pt" o:ole="">
-            <v:imagedata r:id="rId46" o:title=""/>
+          <v:shape id="_x0000_i1037" type="#_x0000_t75" style="width:482.95pt;height:499.25pt" o:ole="">
+            <v:imagedata r:id="rId48" o:title=""/>
           </v:shape>
-          <o:OLEObject Type="Embed" ProgID="Word.OpenDocumentText.12" ShapeID="_x0000_i1037" DrawAspect="Content" ObjectID="_1488326673" r:id="rId47"/>
+          <o:OLEObject Type="Embed" ProgID="Word.OpenDocumentText.12" ShapeID="_x0000_i1037" DrawAspect="Content" ObjectID="_1488326836" r:id="rId49"/>
         </w:object>
       </w:r>
       <w:r>
         <w:t xml:space="preserve"> </w:t>
       </w:r>
       <w:r>
-        <w:t xml:space="preserve">Contents of </w:t>
-      </w:r>
-      <w:proofErr w:type="spellStart"/>
-      <w:r>
-        <w:t>readserial.tda</w:t>
-      </w:r>
-      <w:proofErr w:type="spellEnd"/>
+        <w:t>Contents of readserial.tda</w:t>
+      </w:r>
     </w:p>
     <w:p>
       <w:pPr>
@@ -4405,263 +4063,12 @@
           <w:szCs w:val="24"/>
         </w:rPr>
       </w:pPr>
-      <w:r>
-        <w:rPr>
-          <w:rFonts w:cstheme="minorHAnsi"/>
-          <w:sz w:val="22"/>
-          <w:szCs w:val="24"/>
-        </w:rPr>
-        <w:br w:type="page"/>
-      </w:r>
-    </w:p>
-    <w:p>
-      <w:pPr>
-        <w:pStyle w:val="MAIN"/>
-        <w:rPr>
-          <w:b/>
-        </w:rPr>
-      </w:pPr>
-      <w:r>
-        <w:rPr>
-          <w:b/>
-        </w:rPr>
-        <w:lastRenderedPageBreak/>
-        <w:t>Specific d</w:t>
-      </w:r>
-      <w:r>
-        <w:rPr>
-          <w:b/>
-        </w:rPr>
-        <w:t>etermination test</w:t>
-      </w:r>
-      <w:r>
-        <w:rPr>
-          <w:b/>
-        </w:rPr>
-        <w:t xml:space="preserve"> fixes</w:t>
-      </w:r>
-      <w:r>
-        <w:rPr>
-          <w:b/>
-        </w:rPr>
-        <w:t>:</w:t>
-      </w:r>
-    </w:p>
-    <w:p>
-      <w:pPr>
-        <w:pStyle w:val="MAIN"/>
-        <w:numPr>
-          <w:ilvl w:val="1"/>
-          <w:numId w:val="10"/>
-        </w:numPr>
-        <w:spacing w:after="240"/>
-      </w:pPr>
-      <w:r>
-        <w:t xml:space="preserve">explicitly check that </w:t>
-      </w:r>
-      <w:r>
-        <w:rPr>
-          <w:i/>
-        </w:rPr>
-        <w:t>valid</w:t>
-      </w:r>
-      <w:r>
-        <w:t xml:space="preserve"> is low in the assumption part of </w:t>
-      </w:r>
-      <w:proofErr w:type="spellStart"/>
-      <w:r>
-        <w:t>read_byte</w:t>
-      </w:r>
-      <w:proofErr w:type="spellEnd"/>
-      <w:r>
-        <w:t xml:space="preserve"> (</w:t>
-      </w:r>
-      <w:proofErr w:type="spellStart"/>
-      <w:r>
-        <w:t>readserial.tda</w:t>
-      </w:r>
-      <w:proofErr w:type="spellEnd"/>
-      <w:r>
-        <w:t xml:space="preserve">; line 66) and </w:t>
-      </w:r>
-      <w:proofErr w:type="spellStart"/>
-      <w:r>
-        <w:t>stay_in_idle</w:t>
-      </w:r>
-      <w:proofErr w:type="spellEnd"/>
-      <w:r>
-        <w:t xml:space="preserve"> (</w:t>
-      </w:r>
-      <w:proofErr w:type="spellStart"/>
-      <w:r>
-        <w:t>readserial.tda</w:t>
-      </w:r>
-      <w:proofErr w:type="spellEnd"/>
-      <w:r>
-        <w:t>; line 52)</w:t>
-      </w:r>
-    </w:p>
-    <w:p>
-      <w:pPr>
-        <w:pStyle w:val="MAIN"/>
-        <w:rPr>
-          <w:b/>
-        </w:rPr>
-      </w:pPr>
-      <w:r>
-        <w:rPr>
-          <w:b/>
-        </w:rPr>
-        <w:t xml:space="preserve">Specific reset </w:t>
-      </w:r>
-      <w:r>
-        <w:rPr>
-          <w:b/>
-        </w:rPr>
-        <w:t>test</w:t>
-      </w:r>
-      <w:r>
-        <w:rPr>
-          <w:b/>
-        </w:rPr>
-        <w:t xml:space="preserve"> fixes</w:t>
-      </w:r>
-      <w:r>
-        <w:rPr>
-          <w:b/>
-        </w:rPr>
-        <w:t>:</w:t>
-      </w:r>
-    </w:p>
-    <w:p>
-      <w:pPr>
-        <w:pStyle w:val="MAIN"/>
-        <w:numPr>
-          <w:ilvl w:val="1"/>
-          <w:numId w:val="10"/>
-        </w:numPr>
-        <w:spacing w:after="240" w:line="276" w:lineRule="auto"/>
-      </w:pPr>
-      <w:r>
-        <w:t>explicitly define input and register states when entering reset (</w:t>
-      </w:r>
-      <w:proofErr w:type="spellStart"/>
-      <w:r>
-        <w:t>readserial.tda</w:t>
-      </w:r>
-      <w:proofErr w:type="spellEnd"/>
-      <w:r>
-        <w:t>; line 38 through 42)</w:t>
-      </w:r>
-    </w:p>
-    <w:p>
-      <w:pPr>
-        <w:pStyle w:val="MAIN"/>
-        <w:rPr>
-          <w:b/>
-        </w:rPr>
-      </w:pPr>
-      <w:r>
-        <w:rPr>
-          <w:b/>
-        </w:rPr>
-        <w:t>Specific C</w:t>
-      </w:r>
-      <w:r>
-        <w:rPr>
-          <w:b/>
-        </w:rPr>
-        <w:t>ase Split test</w:t>
-      </w:r>
-      <w:r>
-        <w:rPr>
-          <w:b/>
-        </w:rPr>
-        <w:t xml:space="preserve"> fixes</w:t>
-      </w:r>
-      <w:r>
-        <w:rPr>
-          <w:b/>
-        </w:rPr>
-        <w:t>:</w:t>
-      </w:r>
-    </w:p>
-    <w:p>
-      <w:pPr>
-        <w:pStyle w:val="MAIN"/>
-        <w:numPr>
-          <w:ilvl w:val="1"/>
-          <w:numId w:val="10"/>
-        </w:numPr>
-        <w:spacing w:after="240" w:line="276" w:lineRule="auto"/>
-      </w:pPr>
-      <w:r>
-        <w:t>define follow</w:t>
-      </w:r>
-    </w:p>
-    <w:p>
-      <w:pPr>
-        <w:pStyle w:val="MAIN"/>
-        <w:rPr>
-          <w:b/>
-        </w:rPr>
-      </w:pPr>
-      <w:r>
-        <w:rPr>
-          <w:b/>
-        </w:rPr>
-        <w:t xml:space="preserve">Successor </w:t>
-      </w:r>
-      <w:r>
-        <w:rPr>
-          <w:b/>
-        </w:rPr>
-        <w:t>test</w:t>
-      </w:r>
-      <w:r>
-        <w:rPr>
-          <w:b/>
-        </w:rPr>
-        <w:t xml:space="preserve"> fixes</w:t>
-      </w:r>
-      <w:r>
-        <w:rPr>
-          <w:b/>
-        </w:rPr>
-        <w:t>:</w:t>
-      </w:r>
-    </w:p>
-    <w:p>
-      <w:pPr>
-        <w:pStyle w:val="MAIN"/>
-        <w:numPr>
-          <w:ilvl w:val="1"/>
-          <w:numId w:val="10"/>
-        </w:numPr>
-        <w:spacing w:after="240" w:line="276" w:lineRule="auto"/>
-      </w:pPr>
-      <w:r>
-        <w:t>explicitly define input and register states when entering reset (</w:t>
-      </w:r>
-      <w:proofErr w:type="spellStart"/>
-      <w:r>
-        <w:t>readserial.tda</w:t>
-      </w:r>
-      <w:proofErr w:type="spellEnd"/>
-      <w:r>
-        <w:t>; line 38 through 42)</w:t>
-      </w:r>
-    </w:p>
-    <w:p>
-      <w:pPr>
-        <w:spacing w:line="276" w:lineRule="auto"/>
-      </w:pPr>
     </w:p>
     <w:sectPr>
-      <w:headerReference w:type="even" r:id="rId48"/>
-      <w:headerReference w:type="default" r:id="rId49"/>
-      <w:footerReference w:type="default" r:id="rId50"/>
-      <w:headerReference w:type="first" r:id="rId51"/>
+      <w:headerReference w:type="even" r:id="rId50"/>
+      <w:headerReference w:type="default" r:id="rId51"/>
+      <w:footerReference w:type="default" r:id="rId52"/>
+      <w:headerReference w:type="first" r:id="rId53"/>
       <w:pgSz w:w="11907" w:h="16840" w:code="9"/>
       <w:pgMar w:top="1440" w:right="1440" w:bottom="1440" w:left="1440" w:header="720" w:footer="720" w:gutter="0"/>
       <w:pgNumType w:start="1"/>
@@ -4736,36 +4143,8 @@
               <w:sz w:val="16"/>
               <w:szCs w:val="16"/>
             </w:rPr>
-            <w:t xml:space="preserve">Document number                                                    </w:t>
+            <w:t>Document number                                                    B.Hope / S. Grindheim</w:t>
           </w:r>
-          <w:proofErr w:type="spellStart"/>
-          <w:r>
-            <w:rPr>
-              <w:color w:val="A6A6A6" w:themeColor="background1" w:themeShade="A6"/>
-              <w:sz w:val="16"/>
-              <w:szCs w:val="16"/>
-            </w:rPr>
-            <w:t>B.Hope</w:t>
-          </w:r>
-          <w:proofErr w:type="spellEnd"/>
-          <w:r>
-            <w:rPr>
-              <w:color w:val="A6A6A6" w:themeColor="background1" w:themeShade="A6"/>
-              <w:sz w:val="16"/>
-              <w:szCs w:val="16"/>
-            </w:rPr>
-            <w:t xml:space="preserve"> / S. </w:t>
-          </w:r>
-          <w:proofErr w:type="spellStart"/>
-          <w:r>
-            <w:rPr>
-              <w:color w:val="A6A6A6" w:themeColor="background1" w:themeShade="A6"/>
-              <w:sz w:val="16"/>
-              <w:szCs w:val="16"/>
-            </w:rPr>
-            <w:t>Grindheim</w:t>
-          </w:r>
-          <w:proofErr w:type="spellEnd"/>
           <w:r>
             <w:rPr>
               <w:color w:val="A6A6A6" w:themeColor="background1" w:themeShade="A6"/>
@@ -4997,36 +4376,8 @@
               <w:sz w:val="16"/>
               <w:szCs w:val="16"/>
             </w:rPr>
-            <w:t xml:space="preserve">Document number                                                     </w:t>
+            <w:t>Document number                                                     B.Hope / S. Grindheim</w:t>
           </w:r>
-          <w:proofErr w:type="spellStart"/>
-          <w:r>
-            <w:rPr>
-              <w:color w:val="A6A6A6" w:themeColor="background1" w:themeShade="A6"/>
-              <w:sz w:val="16"/>
-              <w:szCs w:val="16"/>
-            </w:rPr>
-            <w:t>B.Hope</w:t>
-          </w:r>
-          <w:proofErr w:type="spellEnd"/>
-          <w:r>
-            <w:rPr>
-              <w:color w:val="A6A6A6" w:themeColor="background1" w:themeShade="A6"/>
-              <w:sz w:val="16"/>
-              <w:szCs w:val="16"/>
-            </w:rPr>
-            <w:t xml:space="preserve"> / S. </w:t>
-          </w:r>
-          <w:proofErr w:type="spellStart"/>
-          <w:r>
-            <w:rPr>
-              <w:color w:val="A6A6A6" w:themeColor="background1" w:themeShade="A6"/>
-              <w:sz w:val="16"/>
-              <w:szCs w:val="16"/>
-            </w:rPr>
-            <w:t>Grindheim</w:t>
-          </w:r>
-          <w:proofErr w:type="spellEnd"/>
           <w:r>
             <w:rPr>
               <w:color w:val="A6A6A6" w:themeColor="background1" w:themeShade="A6"/>
@@ -5258,36 +4609,8 @@
               <w:sz w:val="16"/>
               <w:szCs w:val="16"/>
             </w:rPr>
-            <w:t xml:space="preserve">Document number                                                     </w:t>
+            <w:t>Document number                                                     B.Hope / S. Grindheim</w:t>
           </w:r>
-          <w:proofErr w:type="spellStart"/>
-          <w:r>
-            <w:rPr>
-              <w:color w:val="A6A6A6" w:themeColor="background1" w:themeShade="A6"/>
-              <w:sz w:val="16"/>
-              <w:szCs w:val="16"/>
-            </w:rPr>
-            <w:t>B.Hope</w:t>
-          </w:r>
-          <w:proofErr w:type="spellEnd"/>
-          <w:r>
-            <w:rPr>
-              <w:color w:val="A6A6A6" w:themeColor="background1" w:themeShade="A6"/>
-              <w:sz w:val="16"/>
-              <w:szCs w:val="16"/>
-            </w:rPr>
-            <w:t xml:space="preserve"> / S. </w:t>
-          </w:r>
-          <w:proofErr w:type="spellStart"/>
-          <w:r>
-            <w:rPr>
-              <w:color w:val="A6A6A6" w:themeColor="background1" w:themeShade="A6"/>
-              <w:sz w:val="16"/>
-              <w:szCs w:val="16"/>
-            </w:rPr>
-            <w:t>Grindheim</w:t>
-          </w:r>
-          <w:proofErr w:type="spellEnd"/>
           <w:r>
             <w:rPr>
               <w:color w:val="A6A6A6" w:themeColor="background1" w:themeShade="A6"/>
@@ -5401,7 +4724,7 @@
               <w:sz w:val="20"/>
               <w:szCs w:val="20"/>
             </w:rPr>
-            <w:t>11</w:t>
+            <w:t>5</w:t>
           </w:r>
           <w:r>
             <w:rPr>
@@ -5573,27 +4896,7 @@
           <w:sz w:val="16"/>
           <w:shd w:val="clear" w:color="auto" w:fill="FFFFFF"/>
         </w:rPr>
-        <w:t xml:space="preserve"> </w:t>
-      </w:r>
-      <w:proofErr w:type="spellStart"/>
-      <w:r>
-        <w:rPr>
-          <w:rFonts w:ascii="Courier New" w:hAnsi="Courier New" w:cs="Courier New"/>
-          <w:color w:val="000000"/>
-          <w:sz w:val="16"/>
-          <w:shd w:val="clear" w:color="auto" w:fill="FFFFFF"/>
-        </w:rPr>
-        <w:t>cnt_s</w:t>
-      </w:r>
-      <w:proofErr w:type="spellEnd"/>
-      <w:r>
-        <w:rPr>
-          <w:rFonts w:ascii="Courier New" w:hAnsi="Courier New" w:cs="Courier New"/>
-          <w:color w:val="000000"/>
-          <w:sz w:val="16"/>
-          <w:shd w:val="clear" w:color="auto" w:fill="FFFFFF"/>
-        </w:rPr>
-        <w:t xml:space="preserve"> </w:t>
+        <w:t xml:space="preserve"> cnt_s </w:t>
       </w:r>
       <w:r>
         <w:rPr>
@@ -5671,27 +4974,7 @@
           <w:sz w:val="16"/>
           <w:shd w:val="clear" w:color="auto" w:fill="FFFFFF"/>
         </w:rPr>
-        <w:t xml:space="preserve"> </w:t>
-      </w:r>
-      <w:proofErr w:type="spellStart"/>
-      <w:r>
-        <w:rPr>
-          <w:rFonts w:ascii="Courier New" w:hAnsi="Courier New" w:cs="Courier New"/>
-          <w:color w:val="000000"/>
-          <w:sz w:val="16"/>
-          <w:shd w:val="clear" w:color="auto" w:fill="FFFFFF"/>
-        </w:rPr>
-        <w:t>cnt_en</w:t>
-      </w:r>
-      <w:proofErr w:type="spellEnd"/>
-      <w:r>
-        <w:rPr>
-          <w:rFonts w:ascii="Courier New" w:hAnsi="Courier New" w:cs="Courier New"/>
-          <w:color w:val="000000"/>
-          <w:sz w:val="16"/>
-          <w:shd w:val="clear" w:color="auto" w:fill="FFFFFF"/>
-        </w:rPr>
-        <w:t xml:space="preserve"> </w:t>
+        <w:t xml:space="preserve"> cnt_en </w:t>
       </w:r>
       <w:r>
         <w:rPr>
@@ -6033,7 +5316,7 @@
               <w:tag w:val=""/>
               <w:id w:val="108712216"/>
               <w:dataBinding w:prefixMappings="xmlns:ns0='http://schemas.microsoft.com/office/2006/coverPageProps' " w:xpath="/ns0:CoverPageProperties[1]/ns0:PublishDate[1]" w:storeItemID="{55AF091B-3C7A-41E3-B477-F2FDAA23CFDA}"/>
-              <w:date w:fullDate="2015-03-13T00:00:00Z">
+              <w:date w:fullDate="2015-03-20T00:00:00Z">
                 <w:dateFormat w:val="dd.MM.yyyy"/>
                 <w:lid w:val="nb-NO"/>
                 <w:storeMappedDataAs w:val="dateTime"/>
@@ -6048,7 +5331,7 @@
                   <w:sz w:val="16"/>
                   <w:lang w:val="nb-NO"/>
                 </w:rPr>
-                <w:t>13.03.2015</w:t>
+                <w:t>20.03.2015</w:t>
               </w:r>
             </w:sdtContent>
           </w:sdt>
@@ -6300,7 +5583,7 @@
               <w:tag w:val=""/>
               <w:id w:val="-700555448"/>
               <w:dataBinding w:prefixMappings="xmlns:ns0='http://schemas.microsoft.com/office/2006/coverPageProps' " w:xpath="/ns0:CoverPageProperties[1]/ns0:PublishDate[1]" w:storeItemID="{55AF091B-3C7A-41E3-B477-F2FDAA23CFDA}"/>
-              <w:date w:fullDate="2015-03-13T00:00:00Z">
+              <w:date w:fullDate="2015-03-20T00:00:00Z">
                 <w:dateFormat w:val="dd.MM.yyyy"/>
                 <w:lid w:val="nb-NO"/>
                 <w:storeMappedDataAs w:val="dateTime"/>
@@ -6315,7 +5598,7 @@
                   <w:sz w:val="16"/>
                   <w:lang w:val="nb-NO"/>
                 </w:rPr>
-                <w:t>13.03.2015</w:t>
+                <w:t>20.03.2015</w:t>
               </w:r>
             </w:sdtContent>
           </w:sdt>
@@ -6372,7 +5655,7 @@
         <v:path o:extrusionok="f" gradientshapeok="t" o:connecttype="rect"/>
         <o:lock v:ext="edit" aspectratio="t"/>
       </v:shapetype>
-      <v:shape id="_x0000_i1026" type="#_x0000_t75" style="width:96pt;height:96pt" o:bullet="t">
+      <v:shape id="_x0000_i1029" type="#_x0000_t75" style="width:95.75pt;height:95.75pt" o:bullet="t">
         <v:imagedata r:id="rId1" o:title="Get Info"/>
       </v:shape>
     </w:pict>
@@ -11823,7 +11106,6 @@
       <w:spacing w:after="0" w:line="240" w:lineRule="auto"/>
     </w:pPr>
     <w:tblPr>
-      <w:tblInd w:w="0" w:type="dxa"/>
       <w:tblBorders>
         <w:top w:val="single" w:sz="4" w:space="0" w:color="000000" w:themeColor="text1"/>
         <w:left w:val="single" w:sz="4" w:space="0" w:color="000000" w:themeColor="text1"/>
@@ -11832,12 +11114,6 @@
         <w:insideH w:val="single" w:sz="4" w:space="0" w:color="000000" w:themeColor="text1"/>
         <w:insideV w:val="single" w:sz="4" w:space="0" w:color="000000" w:themeColor="text1"/>
       </w:tblBorders>
-      <w:tblCellMar>
-        <w:top w:w="0" w:type="dxa"/>
-        <w:left w:w="108" w:type="dxa"/>
-        <w:bottom w:w="0" w:type="dxa"/>
-        <w:right w:w="108" w:type="dxa"/>
-      </w:tblCellMar>
     </w:tblPr>
   </w:style>
   <w:style w:type="paragraph" w:customStyle="1" w:styleId="Z-cvr-Title">
@@ -12357,17 +11633,10 @@
     <w:tblPr>
       <w:tblStyleRowBandSize w:val="1"/>
       <w:tblStyleColBandSize w:val="1"/>
-      <w:tblInd w:w="0" w:type="dxa"/>
       <w:tblBorders>
         <w:top w:val="single" w:sz="18" w:space="0" w:color="auto"/>
         <w:bottom w:val="single" w:sz="18" w:space="0" w:color="auto"/>
       </w:tblBorders>
-      <w:tblCellMar>
-        <w:top w:w="0" w:type="dxa"/>
-        <w:left w:w="108" w:type="dxa"/>
-        <w:bottom w:w="0" w:type="dxa"/>
-        <w:right w:w="108" w:type="dxa"/>
-      </w:tblCellMar>
     </w:tblPr>
     <w:tblStylePr w:type="firstRow">
       <w:pPr>
@@ -12720,7 +11989,6 @@
     <w:tblPr>
       <w:tblStyleRowBandSize w:val="1"/>
       <w:tblStyleColBandSize w:val="1"/>
-      <w:tblInd w:w="0" w:type="dxa"/>
       <w:tblBorders>
         <w:top w:val="single" w:sz="4" w:space="0" w:color="999999" w:themeColor="text1" w:themeTint="66"/>
         <w:left w:val="single" w:sz="4" w:space="0" w:color="999999" w:themeColor="text1" w:themeTint="66"/>
@@ -12729,12 +11997,6 @@
         <w:insideH w:val="single" w:sz="4" w:space="0" w:color="999999" w:themeColor="text1" w:themeTint="66"/>
         <w:insideV w:val="single" w:sz="4" w:space="0" w:color="999999" w:themeColor="text1" w:themeTint="66"/>
       </w:tblBorders>
-      <w:tblCellMar>
-        <w:top w:w="0" w:type="dxa"/>
-        <w:left w:w="108" w:type="dxa"/>
-        <w:bottom w:w="0" w:type="dxa"/>
-        <w:right w:w="108" w:type="dxa"/>
-      </w:tblCellMar>
     </w:tblPr>
     <w:tblStylePr w:type="firstRow">
       <w:rPr>
@@ -13107,7 +12369,7 @@
 
 <file path=customXml/item1.xml><?xml version="1.0" encoding="utf-8"?>
 <CoverPageProperties xmlns="http://schemas.microsoft.com/office/2006/coverPageProps">
-  <PublishDate>2015-03-13T00:00:00</PublishDate>
+  <PublishDate>2015-03-20T00:00:00</PublishDate>
   <Abstract>TFE4171-Ex4-01</Abstract>
   <CompanyAddress/>
   <CompanyPhone/>
@@ -13140,8 +12402,8 @@
 
 <file path=customXml/item2.xml><?xml version="1.0" encoding="utf-8"?>
 <INCONTROL_PRJ>
-  <prj_Title>TenTune </prj_Title>
-  <prj_Number>1110001</prj_Number>
+  <prj_Title/>
+  <prj_Number/>
   <prj_Rev/>
 </INCONTROL_PRJ>
 </file>
@@ -13188,8 +12450,8 @@
 
 <file path=customXml/item8.xml><?xml version="1.0" encoding="utf-8"?>
 <INCONTROL_PRJ>
-  <prj_Title/>
-  <prj_Number/>
+  <prj_Title>TenTune </prj_Title>
+  <prj_Number>1110001</prj_Number>
   <prj_Rev/>
 </INCONTROL_PRJ>
 </file>
@@ -13211,7 +12473,7 @@
 </file>
 
 <file path=customXml/itemProps10.xml><?xml version="1.0" encoding="utf-8"?>
-<ds:datastoreItem xmlns:ds="http://schemas.openxmlformats.org/officeDocument/2006/customXml" ds:itemID="{08BCE0CD-FED9-40E6-931A-2D96B2590ED7}">
+<ds:datastoreItem xmlns:ds="http://schemas.openxmlformats.org/officeDocument/2006/customXml" ds:itemID="{85BF0861-4710-4D85-AE26-5DDCF9E3BDC6}">
   <ds:schemaRefs>
     <ds:schemaRef ds:uri="http://schemas.openxmlformats.org/officeDocument/2006/bibliography"/>
   </ds:schemaRefs>
@@ -13219,13 +12481,13 @@
 </file>
 
 <file path=customXml/itemProps2.xml><?xml version="1.0" encoding="utf-8"?>
-<ds:datastoreItem xmlns:ds="http://schemas.openxmlformats.org/officeDocument/2006/customXml" ds:itemID="{87F561E3-8A67-48C6-9CA4-292EA16238E3}">
+<ds:datastoreItem xmlns:ds="http://schemas.openxmlformats.org/officeDocument/2006/customXml" ds:itemID="{E483AB59-9E6D-410A-AB63-04DBEC88BF37}">
   <ds:schemaRefs/>
 </ds:datastoreItem>
 </file>
 
 <file path=customXml/itemProps3.xml><?xml version="1.0" encoding="utf-8"?>
-<ds:datastoreItem xmlns:ds="http://schemas.openxmlformats.org/officeDocument/2006/customXml" ds:itemID="{A524F876-9194-4EF2-B7E6-881A28C28F90}">
+<ds:datastoreItem xmlns:ds="http://schemas.openxmlformats.org/officeDocument/2006/customXml" ds:itemID="{CB011546-1732-45A3-A5DE-4A6D48AB588D}">
   <ds:schemaRefs/>
 </ds:datastoreItem>
 </file>
@@ -13249,13 +12511,13 @@
 </file>
 
 <file path=customXml/itemProps7.xml><?xml version="1.0" encoding="utf-8"?>
-<ds:datastoreItem xmlns:ds="http://schemas.openxmlformats.org/officeDocument/2006/customXml" ds:itemID="{CB011546-1732-45A3-A5DE-4A6D48AB588D}">
+<ds:datastoreItem xmlns:ds="http://schemas.openxmlformats.org/officeDocument/2006/customXml" ds:itemID="{A524F876-9194-4EF2-B7E6-881A28C28F90}">
   <ds:schemaRefs/>
 </ds:datastoreItem>
 </file>
 
 <file path=customXml/itemProps8.xml><?xml version="1.0" encoding="utf-8"?>
-<ds:datastoreItem xmlns:ds="http://schemas.openxmlformats.org/officeDocument/2006/customXml" ds:itemID="{E483AB59-9E6D-410A-AB63-04DBEC88BF37}">
+<ds:datastoreItem xmlns:ds="http://schemas.openxmlformats.org/officeDocument/2006/customXml" ds:itemID="{87F561E3-8A67-48C6-9CA4-292EA16238E3}">
   <ds:schemaRefs/>
 </ds:datastoreItem>
 </file>

</xml_diff>